<commit_message>
Creation of a masterscript to run series of models. Added KEGG modules to query$CC_desc outputs.
</commit_message>
<xml_diff>
--- a/readme.docx
+++ b/readme.docx
@@ -12,13 +12,13 @@
       </w:r>
     </w:p>
     <w:bookmarkEnd w:id="20"/>
-    <w:bookmarkStart w:id="21" w:name="Xf6a2a681c9bc7a9652de70a6ae55ea0023c64ab"/>
+    <w:bookmarkStart w:id="21" w:name="X2c1c83a2f59916fcf151840feebedfd40c036a2"/>
     <w:p>
       <w:pPr>
         <w:pStyle w:val="Heading1"/>
       </w:pPr>
       <w:r>
-        <w:t xml:space="preserve">Projecting plankton functional gene clusters</w:t>
+        <w:t xml:space="preserve">Mapping the geographical distribution of plankton functional gene clusters using habitat prediction modes</w:t>
       </w:r>
     </w:p>
     <w:p>

</xml_diff>